<commit_message>
ajout du rapport au git
</commit_message>
<xml_diff>
--- a/CASTELAlexianDIBONJosselinFERRARIAxel_RapportProjetReseau.docx
+++ b/CASTELAlexianDIBONJosselinFERRARIAxel_RapportProjetReseau.docx
@@ -151,6 +151,20 @@
     <w:p>
       <w:pPr>
         <w:pStyle w:val="Normal1"/>
+        <w:spacing w:after="120"/>
+        <w:ind w:left="1800"/>
+        <w:jc w:val="both"/>
+        <w:rPr>
+          <w:rFonts w:asciiTheme="minorHAnsi" w:hAnsiTheme="minorHAnsi" w:cstheme="minorHAnsi"/>
+          <w:b/>
+          <w:i/>
+          <w:sz w:val="24"/>
+        </w:rPr>
+      </w:pPr>
+    </w:p>
+    <w:p>
+      <w:pPr>
+        <w:pStyle w:val="Normal1"/>
         <w:numPr>
           <w:ilvl w:val="0"/>
           <w:numId w:val="10"/>
@@ -414,6 +428,20 @@
     <w:p>
       <w:pPr>
         <w:pStyle w:val="Normal1"/>
+        <w:spacing w:after="120"/>
+        <w:ind w:left="1800"/>
+        <w:jc w:val="both"/>
+        <w:rPr>
+          <w:rFonts w:asciiTheme="minorHAnsi" w:hAnsiTheme="minorHAnsi" w:cstheme="minorHAnsi"/>
+          <w:b/>
+          <w:i/>
+          <w:sz w:val="24"/>
+        </w:rPr>
+      </w:pPr>
+    </w:p>
+    <w:p>
+      <w:pPr>
+        <w:pStyle w:val="Normal1"/>
         <w:numPr>
           <w:ilvl w:val="0"/>
           <w:numId w:val="11"/>
@@ -423,12 +451,14 @@
         <w:rPr>
           <w:rFonts w:asciiTheme="minorHAnsi" w:hAnsiTheme="minorHAnsi" w:cstheme="minorHAnsi"/>
           <w:sz w:val="24"/>
-        </w:rPr>
-      </w:pPr>
-      <w:r>
-        <w:rPr>
-          <w:rFonts w:asciiTheme="minorHAnsi" w:hAnsiTheme="minorHAnsi" w:cstheme="minorHAnsi"/>
-          <w:sz w:val="24"/>
+          <w:u w:val="single"/>
+        </w:rPr>
+      </w:pPr>
+      <w:r>
+        <w:rPr>
+          <w:rFonts w:asciiTheme="minorHAnsi" w:hAnsiTheme="minorHAnsi" w:cstheme="minorHAnsi"/>
+          <w:sz w:val="24"/>
+          <w:u w:val="single"/>
         </w:rPr>
         <w:t>Principe</w:t>
       </w:r>
@@ -471,12 +501,14 @@
         <w:rPr>
           <w:rFonts w:asciiTheme="minorHAnsi" w:hAnsiTheme="minorHAnsi" w:cstheme="minorHAnsi"/>
           <w:sz w:val="24"/>
-        </w:rPr>
-      </w:pPr>
-      <w:r>
-        <w:rPr>
-          <w:rFonts w:asciiTheme="minorHAnsi" w:hAnsiTheme="minorHAnsi" w:cstheme="minorHAnsi"/>
-          <w:sz w:val="24"/>
+          <w:u w:val="single"/>
+        </w:rPr>
+      </w:pPr>
+      <w:r>
+        <w:rPr>
+          <w:rFonts w:asciiTheme="minorHAnsi" w:hAnsiTheme="minorHAnsi" w:cstheme="minorHAnsi"/>
+          <w:sz w:val="24"/>
+          <w:u w:val="single"/>
         </w:rPr>
         <w:t>Impact</w:t>
       </w:r>
@@ -526,12 +558,14 @@
         <w:rPr>
           <w:rFonts w:asciiTheme="minorHAnsi" w:hAnsiTheme="minorHAnsi" w:cstheme="minorHAnsi"/>
           <w:sz w:val="24"/>
-        </w:rPr>
-      </w:pPr>
-      <w:r>
-        <w:rPr>
-          <w:rFonts w:asciiTheme="minorHAnsi" w:hAnsiTheme="minorHAnsi" w:cstheme="minorHAnsi"/>
-          <w:sz w:val="24"/>
+          <w:u w:val="single"/>
+        </w:rPr>
+      </w:pPr>
+      <w:r>
+        <w:rPr>
+          <w:rFonts w:asciiTheme="minorHAnsi" w:hAnsiTheme="minorHAnsi" w:cstheme="minorHAnsi"/>
+          <w:sz w:val="24"/>
+          <w:u w:val="single"/>
         </w:rPr>
         <w:t>Implémentation</w:t>
       </w:r>
@@ -569,43 +603,17 @@
         <w:rPr>
           <w:rFonts w:asciiTheme="minorHAnsi" w:hAnsiTheme="minorHAnsi" w:cstheme="minorHAnsi"/>
           <w:sz w:val="24"/>
-        </w:rPr>
-      </w:pPr>
-      <w:r>
-        <w:rPr>
-          <w:rFonts w:asciiTheme="minorHAnsi" w:hAnsiTheme="minorHAnsi" w:cstheme="minorHAnsi"/>
-          <w:sz w:val="24"/>
+          <w:u w:val="single"/>
+        </w:rPr>
+      </w:pPr>
+      <w:r>
+        <w:rPr>
+          <w:rFonts w:asciiTheme="minorHAnsi" w:hAnsiTheme="minorHAnsi" w:cstheme="minorHAnsi"/>
+          <w:sz w:val="24"/>
+          <w:u w:val="single"/>
         </w:rPr>
         <w:t>Analyse</w:t>
       </w:r>
-    </w:p>
-    <w:p>
-      <w:pPr>
-        <w:pStyle w:val="Normal1"/>
-        <w:spacing w:after="120"/>
-        <w:ind w:left="1800"/>
-        <w:jc w:val="both"/>
-        <w:rPr>
-          <w:rFonts w:asciiTheme="minorHAnsi" w:hAnsiTheme="minorHAnsi" w:cstheme="minorHAnsi"/>
-          <w:b/>
-          <w:i/>
-          <w:sz w:val="24"/>
-        </w:rPr>
-      </w:pPr>
-    </w:p>
-    <w:p>
-      <w:pPr>
-        <w:pStyle w:val="Normal1"/>
-        <w:spacing w:after="120"/>
-        <w:ind w:left="1800"/>
-        <w:jc w:val="both"/>
-        <w:rPr>
-          <w:rFonts w:asciiTheme="minorHAnsi" w:hAnsiTheme="minorHAnsi" w:cstheme="minorHAnsi"/>
-          <w:b/>
-          <w:i/>
-          <w:sz w:val="24"/>
-        </w:rPr>
-      </w:pPr>
     </w:p>
     <w:p>
       <w:pPr>
@@ -721,6 +729,20 @@
     <w:p>
       <w:pPr>
         <w:pStyle w:val="Normal1"/>
+        <w:spacing w:after="120"/>
+        <w:ind w:left="1800"/>
+        <w:jc w:val="both"/>
+        <w:rPr>
+          <w:rFonts w:asciiTheme="minorHAnsi" w:hAnsiTheme="minorHAnsi" w:cstheme="minorHAnsi"/>
+          <w:b/>
+          <w:i/>
+          <w:sz w:val="24"/>
+        </w:rPr>
+      </w:pPr>
+    </w:p>
+    <w:p>
+      <w:pPr>
+        <w:pStyle w:val="Normal1"/>
         <w:numPr>
           <w:ilvl w:val="0"/>
           <w:numId w:val="12"/>
@@ -730,12 +752,14 @@
         <w:rPr>
           <w:rFonts w:asciiTheme="minorHAnsi" w:hAnsiTheme="minorHAnsi" w:cstheme="minorHAnsi"/>
           <w:sz w:val="24"/>
-        </w:rPr>
-      </w:pPr>
-      <w:r>
-        <w:rPr>
-          <w:rFonts w:asciiTheme="minorHAnsi" w:hAnsiTheme="minorHAnsi" w:cstheme="minorHAnsi"/>
-          <w:sz w:val="24"/>
+          <w:u w:val="single"/>
+        </w:rPr>
+      </w:pPr>
+      <w:r>
+        <w:rPr>
+          <w:rFonts w:asciiTheme="minorHAnsi" w:hAnsiTheme="minorHAnsi" w:cstheme="minorHAnsi"/>
+          <w:sz w:val="24"/>
+          <w:u w:val="single"/>
         </w:rPr>
         <w:t>Principe</w:t>
       </w:r>
@@ -792,12 +816,14 @@
         <w:rPr>
           <w:rFonts w:asciiTheme="minorHAnsi" w:hAnsiTheme="minorHAnsi" w:cstheme="minorHAnsi"/>
           <w:sz w:val="24"/>
-        </w:rPr>
-      </w:pPr>
-      <w:r>
-        <w:rPr>
-          <w:rFonts w:asciiTheme="minorHAnsi" w:hAnsiTheme="minorHAnsi" w:cstheme="minorHAnsi"/>
-          <w:sz w:val="24"/>
+          <w:u w:val="single"/>
+        </w:rPr>
+      </w:pPr>
+      <w:r>
+        <w:rPr>
+          <w:rFonts w:asciiTheme="minorHAnsi" w:hAnsiTheme="minorHAnsi" w:cstheme="minorHAnsi"/>
+          <w:sz w:val="24"/>
+          <w:u w:val="single"/>
         </w:rPr>
         <w:t>Impact</w:t>
       </w:r>
@@ -861,12 +887,14 @@
         <w:rPr>
           <w:rFonts w:asciiTheme="minorHAnsi" w:hAnsiTheme="minorHAnsi" w:cstheme="minorHAnsi"/>
           <w:sz w:val="24"/>
-        </w:rPr>
-      </w:pPr>
-      <w:r>
-        <w:rPr>
-          <w:rFonts w:asciiTheme="minorHAnsi" w:hAnsiTheme="minorHAnsi" w:cstheme="minorHAnsi"/>
-          <w:sz w:val="24"/>
+          <w:u w:val="single"/>
+        </w:rPr>
+      </w:pPr>
+      <w:r>
+        <w:rPr>
+          <w:rFonts w:asciiTheme="minorHAnsi" w:hAnsiTheme="minorHAnsi" w:cstheme="minorHAnsi"/>
+          <w:sz w:val="24"/>
+          <w:u w:val="single"/>
         </w:rPr>
         <w:t>Implémentation</w:t>
       </w:r>
@@ -904,12 +932,14 @@
         <w:rPr>
           <w:rFonts w:asciiTheme="minorHAnsi" w:hAnsiTheme="minorHAnsi" w:cstheme="minorHAnsi"/>
           <w:sz w:val="24"/>
-        </w:rPr>
-      </w:pPr>
-      <w:r>
-        <w:rPr>
-          <w:rFonts w:asciiTheme="minorHAnsi" w:hAnsiTheme="minorHAnsi" w:cstheme="minorHAnsi"/>
-          <w:sz w:val="24"/>
+          <w:u w:val="single"/>
+        </w:rPr>
+      </w:pPr>
+      <w:r>
+        <w:rPr>
+          <w:rFonts w:asciiTheme="minorHAnsi" w:hAnsiTheme="minorHAnsi" w:cstheme="minorHAnsi"/>
+          <w:sz w:val="24"/>
+          <w:u w:val="single"/>
         </w:rPr>
         <w:t>Analyse</w:t>
       </w:r>
@@ -979,6 +1009,20 @@
     <w:p>
       <w:pPr>
         <w:pStyle w:val="Normal1"/>
+        <w:spacing w:after="120"/>
+        <w:ind w:left="1800"/>
+        <w:jc w:val="both"/>
+        <w:rPr>
+          <w:rFonts w:asciiTheme="minorHAnsi" w:hAnsiTheme="minorHAnsi" w:cstheme="minorHAnsi"/>
+          <w:b/>
+          <w:i/>
+          <w:sz w:val="24"/>
+        </w:rPr>
+      </w:pPr>
+    </w:p>
+    <w:p>
+      <w:pPr>
+        <w:pStyle w:val="Normal1"/>
         <w:numPr>
           <w:ilvl w:val="0"/>
           <w:numId w:val="13"/>
@@ -988,12 +1032,14 @@
         <w:rPr>
           <w:rFonts w:asciiTheme="minorHAnsi" w:hAnsiTheme="minorHAnsi" w:cstheme="minorHAnsi"/>
           <w:sz w:val="24"/>
-        </w:rPr>
-      </w:pPr>
-      <w:r>
-        <w:rPr>
-          <w:rFonts w:asciiTheme="minorHAnsi" w:hAnsiTheme="minorHAnsi" w:cstheme="minorHAnsi"/>
-          <w:sz w:val="24"/>
+          <w:u w:val="single"/>
+        </w:rPr>
+      </w:pPr>
+      <w:r>
+        <w:rPr>
+          <w:rFonts w:asciiTheme="minorHAnsi" w:hAnsiTheme="minorHAnsi" w:cstheme="minorHAnsi"/>
+          <w:sz w:val="24"/>
+          <w:u w:val="single"/>
         </w:rPr>
         <w:t>Principe</w:t>
       </w:r>
@@ -1005,14 +1051,15 @@
         <w:ind w:left="2160"/>
         <w:jc w:val="both"/>
         <w:rPr>
-          <w:rFonts w:asciiTheme="minorHAnsi" w:hAnsiTheme="minorHAnsi" w:cstheme="minorHAnsi"/>
-        </w:rPr>
-      </w:pPr>
-      <w:r>
-        <w:rPr>
           <w:rFonts w:asciiTheme="minorHAnsi" w:hAnsiTheme="minorHAnsi"/>
           <w:sz w:val="20"/>
         </w:rPr>
+      </w:pPr>
+      <w:r>
+        <w:rPr>
+          <w:rFonts w:asciiTheme="minorHAnsi" w:hAnsiTheme="minorHAnsi"/>
+          <w:sz w:val="20"/>
+        </w:rPr>
         <w:t xml:space="preserve">Le concept du </w:t>
       </w:r>
       <w:proofErr w:type="spellStart"/>
@@ -1203,6 +1250,17 @@
         </w:rPr>
         <w:t>.</w:t>
       </w:r>
+    </w:p>
+    <w:p>
+      <w:pPr>
+        <w:pStyle w:val="Normal1"/>
+        <w:spacing w:after="120"/>
+        <w:ind w:left="2160"/>
+        <w:jc w:val="both"/>
+        <w:rPr>
+          <w:rFonts w:asciiTheme="minorHAnsi" w:hAnsiTheme="minorHAnsi" w:cstheme="minorHAnsi"/>
+        </w:rPr>
+      </w:pPr>
     </w:p>
     <w:p>
       <w:pPr>
@@ -1216,12 +1274,14 @@
         <w:rPr>
           <w:rFonts w:asciiTheme="minorHAnsi" w:hAnsiTheme="minorHAnsi" w:cstheme="minorHAnsi"/>
           <w:sz w:val="24"/>
-        </w:rPr>
-      </w:pPr>
-      <w:r>
-        <w:rPr>
-          <w:rFonts w:asciiTheme="minorHAnsi" w:hAnsiTheme="minorHAnsi" w:cstheme="minorHAnsi"/>
-          <w:sz w:val="24"/>
+          <w:u w:val="single"/>
+        </w:rPr>
+      </w:pPr>
+      <w:r>
+        <w:rPr>
+          <w:rFonts w:asciiTheme="minorHAnsi" w:hAnsiTheme="minorHAnsi" w:cstheme="minorHAnsi"/>
+          <w:sz w:val="24"/>
+          <w:u w:val="single"/>
         </w:rPr>
         <w:t>Impact</w:t>
       </w:r>
@@ -1253,31 +1313,7 @@
         <w:jc w:val="both"/>
         <w:rPr>
           <w:rFonts w:asciiTheme="minorHAnsi" w:hAnsiTheme="minorHAnsi" w:cstheme="minorHAnsi"/>
-          <w:sz w:val="24"/>
-        </w:rPr>
-      </w:pPr>
-    </w:p>
-    <w:p>
-      <w:pPr>
-        <w:pStyle w:val="Normal1"/>
-        <w:spacing w:after="120"/>
-        <w:ind w:left="2160"/>
-        <w:jc w:val="both"/>
-        <w:rPr>
-          <w:rFonts w:asciiTheme="minorHAnsi" w:hAnsiTheme="minorHAnsi" w:cstheme="minorHAnsi"/>
-          <w:sz w:val="24"/>
-        </w:rPr>
-      </w:pPr>
-    </w:p>
-    <w:p>
-      <w:pPr>
-        <w:pStyle w:val="Normal1"/>
-        <w:spacing w:after="120"/>
-        <w:ind w:left="2160"/>
-        <w:jc w:val="both"/>
-        <w:rPr>
-          <w:rFonts w:asciiTheme="minorHAnsi" w:hAnsiTheme="minorHAnsi" w:cstheme="minorHAnsi"/>
-          <w:sz w:val="24"/>
+          <w:sz w:val="20"/>
         </w:rPr>
       </w:pPr>
     </w:p>
@@ -1293,12 +1329,14 @@
         <w:rPr>
           <w:rFonts w:asciiTheme="minorHAnsi" w:hAnsiTheme="minorHAnsi" w:cstheme="minorHAnsi"/>
           <w:sz w:val="24"/>
-        </w:rPr>
-      </w:pPr>
-      <w:r>
-        <w:rPr>
-          <w:rFonts w:asciiTheme="minorHAnsi" w:hAnsiTheme="minorHAnsi" w:cstheme="minorHAnsi"/>
-          <w:sz w:val="24"/>
+          <w:u w:val="single"/>
+        </w:rPr>
+      </w:pPr>
+      <w:r>
+        <w:rPr>
+          <w:rFonts w:asciiTheme="minorHAnsi" w:hAnsiTheme="minorHAnsi" w:cstheme="minorHAnsi"/>
+          <w:sz w:val="24"/>
+          <w:u w:val="single"/>
         </w:rPr>
         <w:t>Implémentation</w:t>
       </w:r>
@@ -1321,7 +1359,23 @@
           <w:sz w:val="20"/>
           <w:lang w:val="en-US"/>
         </w:rPr>
-        <w:t>setsockopt(sock, SOL_SOCKET, SO_KEEPALIVE, &amp;valOption, sizeof(valOption));</w:t>
+        <w:t>setsockopt</w:t>
+      </w:r>
+      <w:r>
+        <w:rPr>
+          <w:rFonts w:asciiTheme="minorHAnsi" w:hAnsiTheme="minorHAnsi" w:cstheme="minorHAnsi"/>
+          <w:sz w:val="20"/>
+          <w:lang w:val="en-US"/>
+        </w:rPr>
+        <w:t>(</w:t>
+      </w:r>
+      <w:r>
+        <w:rPr>
+          <w:rFonts w:asciiTheme="minorHAnsi" w:hAnsiTheme="minorHAnsi" w:cstheme="minorHAnsi"/>
+          <w:sz w:val="20"/>
+          <w:lang w:val="en-US"/>
+        </w:rPr>
+        <w:t>sock, SOL_SOCKET, SO_KEEPALIVE, &amp;valOption, sizeof(valOption));</w:t>
       </w:r>
     </w:p>
     <w:p>
@@ -1506,27 +1560,6 @@
           <w:lang w:val="en-US"/>
         </w:rPr>
       </w:pPr>
-    </w:p>
-    <w:p>
-      <w:pPr>
-        <w:pStyle w:val="Normal1"/>
-        <w:spacing w:after="120"/>
-        <w:ind w:left="2160"/>
-        <w:jc w:val="both"/>
-        <w:rPr>
-          <w:rFonts w:asciiTheme="minorHAnsi" w:hAnsiTheme="minorHAnsi" w:cstheme="minorHAnsi"/>
-          <w:sz w:val="24"/>
-          <w:lang w:val="en-US"/>
-        </w:rPr>
-      </w:pPr>
-      <w:r>
-        <w:rPr>
-          <w:rFonts w:asciiTheme="minorHAnsi" w:hAnsiTheme="minorHAnsi" w:cstheme="minorHAnsi"/>
-          <w:sz w:val="24"/>
-          <w:lang w:val="en-US"/>
-        </w:rPr>
-        <w:t xml:space="preserve">   </w:t>
-      </w:r>
     </w:p>
     <w:p>
       <w:pPr>
@@ -1540,12 +1573,14 @@
         <w:rPr>
           <w:rFonts w:asciiTheme="minorHAnsi" w:hAnsiTheme="minorHAnsi" w:cstheme="minorHAnsi"/>
           <w:sz w:val="24"/>
-        </w:rPr>
-      </w:pPr>
-      <w:r>
-        <w:rPr>
-          <w:rFonts w:asciiTheme="minorHAnsi" w:hAnsiTheme="minorHAnsi" w:cstheme="minorHAnsi"/>
-          <w:sz w:val="24"/>
+          <w:u w:val="single"/>
+        </w:rPr>
+      </w:pPr>
+      <w:r>
+        <w:rPr>
+          <w:rFonts w:asciiTheme="minorHAnsi" w:hAnsiTheme="minorHAnsi" w:cstheme="minorHAnsi"/>
+          <w:sz w:val="24"/>
+          <w:u w:val="single"/>
         </w:rPr>
         <w:lastRenderedPageBreak/>
         <w:t>Analyse</w:t>
@@ -2107,6 +2142,20 @@
     <w:p>
       <w:pPr>
         <w:pStyle w:val="Normal1"/>
+        <w:spacing w:after="120"/>
+        <w:ind w:left="1800"/>
+        <w:jc w:val="both"/>
+        <w:rPr>
+          <w:rFonts w:asciiTheme="minorHAnsi" w:hAnsiTheme="minorHAnsi" w:cstheme="minorHAnsi"/>
+          <w:b/>
+          <w:i/>
+          <w:sz w:val="24"/>
+        </w:rPr>
+      </w:pPr>
+    </w:p>
+    <w:p>
+      <w:pPr>
+        <w:pStyle w:val="Normal1"/>
         <w:numPr>
           <w:ilvl w:val="0"/>
           <w:numId w:val="14"/>
@@ -2116,12 +2165,14 @@
         <w:rPr>
           <w:rFonts w:asciiTheme="minorHAnsi" w:hAnsiTheme="minorHAnsi" w:cstheme="minorHAnsi"/>
           <w:sz w:val="24"/>
-        </w:rPr>
-      </w:pPr>
-      <w:r>
-        <w:rPr>
-          <w:rFonts w:asciiTheme="minorHAnsi" w:hAnsiTheme="minorHAnsi" w:cstheme="minorHAnsi"/>
-          <w:sz w:val="24"/>
+          <w:u w:val="single"/>
+        </w:rPr>
+      </w:pPr>
+      <w:r>
+        <w:rPr>
+          <w:rFonts w:asciiTheme="minorHAnsi" w:hAnsiTheme="minorHAnsi" w:cstheme="minorHAnsi"/>
+          <w:sz w:val="24"/>
+          <w:u w:val="single"/>
         </w:rPr>
         <w:t>Principe</w:t>
       </w:r>
@@ -2157,12 +2208,14 @@
         <w:rPr>
           <w:rFonts w:asciiTheme="minorHAnsi" w:hAnsiTheme="minorHAnsi" w:cstheme="minorHAnsi"/>
           <w:sz w:val="24"/>
-        </w:rPr>
-      </w:pPr>
-      <w:r>
-        <w:rPr>
-          <w:rFonts w:asciiTheme="minorHAnsi" w:hAnsiTheme="minorHAnsi" w:cstheme="minorHAnsi"/>
-          <w:sz w:val="24"/>
+          <w:u w:val="single"/>
+        </w:rPr>
+      </w:pPr>
+      <w:r>
+        <w:rPr>
+          <w:rFonts w:asciiTheme="minorHAnsi" w:hAnsiTheme="minorHAnsi" w:cstheme="minorHAnsi"/>
+          <w:sz w:val="24"/>
+          <w:u w:val="single"/>
         </w:rPr>
         <w:t>Impact</w:t>
       </w:r>
@@ -2191,12 +2244,14 @@
         <w:rPr>
           <w:rFonts w:asciiTheme="minorHAnsi" w:hAnsiTheme="minorHAnsi" w:cstheme="minorHAnsi"/>
           <w:sz w:val="24"/>
-        </w:rPr>
-      </w:pPr>
-      <w:r>
-        <w:rPr>
-          <w:rFonts w:asciiTheme="minorHAnsi" w:hAnsiTheme="minorHAnsi" w:cstheme="minorHAnsi"/>
-          <w:sz w:val="24"/>
+          <w:u w:val="single"/>
+        </w:rPr>
+      </w:pPr>
+      <w:r>
+        <w:rPr>
+          <w:rFonts w:asciiTheme="minorHAnsi" w:hAnsiTheme="minorHAnsi" w:cstheme="minorHAnsi"/>
+          <w:sz w:val="24"/>
+          <w:u w:val="single"/>
         </w:rPr>
         <w:t>Implémentation</w:t>
       </w:r>
@@ -2234,12 +2289,14 @@
         <w:rPr>
           <w:rFonts w:asciiTheme="minorHAnsi" w:hAnsiTheme="minorHAnsi" w:cstheme="minorHAnsi"/>
           <w:sz w:val="24"/>
-        </w:rPr>
-      </w:pPr>
-      <w:r>
-        <w:rPr>
-          <w:rFonts w:asciiTheme="minorHAnsi" w:hAnsiTheme="minorHAnsi" w:cstheme="minorHAnsi"/>
-          <w:sz w:val="24"/>
+          <w:u w:val="single"/>
+        </w:rPr>
+      </w:pPr>
+      <w:r>
+        <w:rPr>
+          <w:rFonts w:asciiTheme="minorHAnsi" w:hAnsiTheme="minorHAnsi" w:cstheme="minorHAnsi"/>
+          <w:sz w:val="24"/>
+          <w:u w:val="single"/>
         </w:rPr>
         <w:t>Analyse</w:t>
       </w:r>
@@ -2365,9 +2422,22 @@
           <w:i/>
           <w:sz w:val="24"/>
         </w:rPr>
-        <w:lastRenderedPageBreak/>
         <w:t>OPTION SO_DEBUG</w:t>
       </w:r>
+    </w:p>
+    <w:p>
+      <w:pPr>
+        <w:pStyle w:val="Normal1"/>
+        <w:spacing w:after="120"/>
+        <w:ind w:left="1800"/>
+        <w:jc w:val="both"/>
+        <w:rPr>
+          <w:rFonts w:asciiTheme="minorHAnsi" w:hAnsiTheme="minorHAnsi" w:cstheme="minorHAnsi"/>
+          <w:b/>
+          <w:i/>
+          <w:sz w:val="24"/>
+        </w:rPr>
+      </w:pPr>
     </w:p>
     <w:p>
       <w:pPr>
@@ -2381,12 +2451,14 @@
         <w:rPr>
           <w:rFonts w:asciiTheme="minorHAnsi" w:hAnsiTheme="minorHAnsi" w:cstheme="minorHAnsi"/>
           <w:sz w:val="24"/>
-        </w:rPr>
-      </w:pPr>
-      <w:r>
-        <w:rPr>
-          <w:rFonts w:asciiTheme="minorHAnsi" w:hAnsiTheme="minorHAnsi" w:cstheme="minorHAnsi"/>
-          <w:sz w:val="24"/>
+          <w:u w:val="single"/>
+        </w:rPr>
+      </w:pPr>
+      <w:r>
+        <w:rPr>
+          <w:rFonts w:asciiTheme="minorHAnsi" w:hAnsiTheme="minorHAnsi" w:cstheme="minorHAnsi"/>
+          <w:sz w:val="24"/>
+          <w:u w:val="single"/>
         </w:rPr>
         <w:t>Principe</w:t>
       </w:r>
@@ -2399,24 +2471,15 @@
         <w:jc w:val="both"/>
         <w:rPr>
           <w:rFonts w:asciiTheme="minorHAnsi" w:hAnsiTheme="minorHAnsi" w:cstheme="minorHAnsi"/>
-          <w:sz w:val="24"/>
-        </w:rPr>
-      </w:pPr>
-      <w:r>
-        <w:rPr>
-          <w:rFonts w:asciiTheme="minorHAnsi" w:hAnsiTheme="minorHAnsi" w:cstheme="minorHAnsi"/>
-          <w:sz w:val="24"/>
-        </w:rPr>
-        <w:t>Permet de suivre les informations du débogage</w:t>
-      </w:r>
-      <w:bookmarkStart w:id="0" w:name="_GoBack"/>
-      <w:bookmarkEnd w:id="0"/>
-      <w:r>
-        <w:rPr>
-          <w:rFonts w:asciiTheme="minorHAnsi" w:hAnsiTheme="minorHAnsi" w:cstheme="minorHAnsi"/>
-          <w:sz w:val="24"/>
-        </w:rPr>
-        <w:t>.</w:t>
+          <w:sz w:val="20"/>
+        </w:rPr>
+      </w:pPr>
+      <w:r>
+        <w:rPr>
+          <w:rFonts w:asciiTheme="minorHAnsi" w:hAnsiTheme="minorHAnsi" w:cstheme="minorHAnsi"/>
+          <w:sz w:val="20"/>
+        </w:rPr>
+        <w:t>Permet de suivre les informations du débogage.</w:t>
       </w:r>
     </w:p>
     <w:p>
@@ -2431,12 +2494,14 @@
         <w:rPr>
           <w:rFonts w:asciiTheme="minorHAnsi" w:hAnsiTheme="minorHAnsi" w:cstheme="minorHAnsi"/>
           <w:sz w:val="24"/>
-        </w:rPr>
-      </w:pPr>
-      <w:r>
-        <w:rPr>
-          <w:rFonts w:asciiTheme="minorHAnsi" w:hAnsiTheme="minorHAnsi" w:cstheme="minorHAnsi"/>
-          <w:sz w:val="24"/>
+          <w:u w:val="single"/>
+        </w:rPr>
+      </w:pPr>
+      <w:r>
+        <w:rPr>
+          <w:rFonts w:asciiTheme="minorHAnsi" w:hAnsiTheme="minorHAnsi" w:cstheme="minorHAnsi"/>
+          <w:sz w:val="24"/>
+          <w:u w:val="single"/>
         </w:rPr>
         <w:t>Impact</w:t>
       </w:r>
@@ -2465,12 +2530,14 @@
         <w:rPr>
           <w:rFonts w:asciiTheme="minorHAnsi" w:hAnsiTheme="minorHAnsi" w:cstheme="minorHAnsi"/>
           <w:sz w:val="24"/>
-        </w:rPr>
-      </w:pPr>
-      <w:r>
-        <w:rPr>
-          <w:rFonts w:asciiTheme="minorHAnsi" w:hAnsiTheme="minorHAnsi" w:cstheme="minorHAnsi"/>
-          <w:sz w:val="24"/>
+          <w:u w:val="single"/>
+        </w:rPr>
+      </w:pPr>
+      <w:r>
+        <w:rPr>
+          <w:rFonts w:asciiTheme="minorHAnsi" w:hAnsiTheme="minorHAnsi" w:cstheme="minorHAnsi"/>
+          <w:sz w:val="24"/>
+          <w:u w:val="single"/>
         </w:rPr>
         <w:t>Implémentation</w:t>
       </w:r>
@@ -2508,12 +2575,14 @@
         <w:rPr>
           <w:rFonts w:asciiTheme="minorHAnsi" w:hAnsiTheme="minorHAnsi" w:cstheme="minorHAnsi"/>
           <w:sz w:val="24"/>
-        </w:rPr>
-      </w:pPr>
-      <w:r>
-        <w:rPr>
-          <w:rFonts w:asciiTheme="minorHAnsi" w:hAnsiTheme="minorHAnsi" w:cstheme="minorHAnsi"/>
-          <w:sz w:val="24"/>
+          <w:u w:val="single"/>
+        </w:rPr>
+      </w:pPr>
+      <w:r>
+        <w:rPr>
+          <w:rFonts w:asciiTheme="minorHAnsi" w:hAnsiTheme="minorHAnsi" w:cstheme="minorHAnsi"/>
+          <w:sz w:val="24"/>
+          <w:u w:val="single"/>
         </w:rPr>
         <w:t>Analyse</w:t>
       </w:r>
@@ -2561,6 +2630,22 @@
     <w:p>
       <w:pPr>
         <w:pStyle w:val="Normal1"/>
+        <w:spacing w:after="120"/>
+        <w:ind w:left="1800"/>
+        <w:jc w:val="both"/>
+        <w:rPr>
+          <w:rFonts w:asciiTheme="minorHAnsi" w:hAnsiTheme="minorHAnsi" w:cstheme="minorHAnsi"/>
+          <w:b/>
+          <w:i/>
+          <w:sz w:val="24"/>
+        </w:rPr>
+      </w:pPr>
+      <w:bookmarkStart w:id="0" w:name="_GoBack"/>
+      <w:bookmarkEnd w:id="0"/>
+    </w:p>
+    <w:p>
+      <w:pPr>
+        <w:pStyle w:val="Normal1"/>
         <w:numPr>
           <w:ilvl w:val="0"/>
           <w:numId w:val="16"/>
@@ -2570,12 +2655,14 @@
         <w:rPr>
           <w:rFonts w:asciiTheme="minorHAnsi" w:hAnsiTheme="minorHAnsi" w:cstheme="minorHAnsi"/>
           <w:sz w:val="24"/>
-        </w:rPr>
-      </w:pPr>
-      <w:r>
-        <w:rPr>
-          <w:rFonts w:asciiTheme="minorHAnsi" w:hAnsiTheme="minorHAnsi" w:cstheme="minorHAnsi"/>
-          <w:sz w:val="24"/>
+          <w:u w:val="single"/>
+        </w:rPr>
+      </w:pPr>
+      <w:r>
+        <w:rPr>
+          <w:rFonts w:asciiTheme="minorHAnsi" w:hAnsiTheme="minorHAnsi" w:cstheme="minorHAnsi"/>
+          <w:sz w:val="24"/>
+          <w:u w:val="single"/>
         </w:rPr>
         <w:t>Principe</w:t>
       </w:r>
@@ -2677,12 +2764,14 @@
         <w:rPr>
           <w:rFonts w:asciiTheme="minorHAnsi" w:hAnsiTheme="minorHAnsi" w:cstheme="minorHAnsi"/>
           <w:sz w:val="24"/>
-        </w:rPr>
-      </w:pPr>
-      <w:r>
-        <w:rPr>
-          <w:rFonts w:asciiTheme="minorHAnsi" w:hAnsiTheme="minorHAnsi" w:cstheme="minorHAnsi"/>
-          <w:sz w:val="24"/>
+          <w:u w:val="single"/>
+        </w:rPr>
+      </w:pPr>
+      <w:r>
+        <w:rPr>
+          <w:rFonts w:asciiTheme="minorHAnsi" w:hAnsiTheme="minorHAnsi" w:cstheme="minorHAnsi"/>
+          <w:sz w:val="24"/>
+          <w:u w:val="single"/>
         </w:rPr>
         <w:t>Impact</w:t>
       </w:r>
@@ -2711,12 +2800,14 @@
         <w:rPr>
           <w:rFonts w:asciiTheme="minorHAnsi" w:hAnsiTheme="minorHAnsi" w:cstheme="minorHAnsi"/>
           <w:sz w:val="24"/>
-        </w:rPr>
-      </w:pPr>
-      <w:r>
-        <w:rPr>
-          <w:rFonts w:asciiTheme="minorHAnsi" w:hAnsiTheme="minorHAnsi" w:cstheme="minorHAnsi"/>
-          <w:sz w:val="24"/>
+          <w:u w:val="single"/>
+        </w:rPr>
+      </w:pPr>
+      <w:r>
+        <w:rPr>
+          <w:rFonts w:asciiTheme="minorHAnsi" w:hAnsiTheme="minorHAnsi" w:cstheme="minorHAnsi"/>
+          <w:sz w:val="24"/>
+          <w:u w:val="single"/>
         </w:rPr>
         <w:t>Implémentation</w:t>
       </w:r>
@@ -2762,12 +2853,14 @@
         <w:rPr>
           <w:rFonts w:asciiTheme="minorHAnsi" w:hAnsiTheme="minorHAnsi" w:cstheme="minorHAnsi"/>
           <w:sz w:val="24"/>
-        </w:rPr>
-      </w:pPr>
-      <w:r>
-        <w:rPr>
-          <w:rFonts w:asciiTheme="minorHAnsi" w:hAnsiTheme="minorHAnsi" w:cstheme="minorHAnsi"/>
-          <w:sz w:val="24"/>
+          <w:u w:val="single"/>
+        </w:rPr>
+      </w:pPr>
+      <w:r>
+        <w:rPr>
+          <w:rFonts w:asciiTheme="minorHAnsi" w:hAnsiTheme="minorHAnsi" w:cstheme="minorHAnsi"/>
+          <w:sz w:val="24"/>
+          <w:u w:val="single"/>
         </w:rPr>
         <w:t>Analyse</w:t>
       </w:r>
@@ -5320,7 +5413,7 @@
 </file>
 
 <file path=customXml/itemProps1.xml><?xml version="1.0" encoding="utf-8"?>
-<ds:datastoreItem xmlns:ds="http://schemas.openxmlformats.org/officeDocument/2006/customXml" ds:itemID="{9DAB2016-3966-4BA6-BA2F-25EB3B976854}">
+<ds:datastoreItem xmlns:ds="http://schemas.openxmlformats.org/officeDocument/2006/customXml" ds:itemID="{28639C38-472A-4276-9C5F-04B5118EDCE9}">
   <ds:schemaRefs>
     <ds:schemaRef ds:uri="http://schemas.openxmlformats.org/officeDocument/2006/bibliography"/>
   </ds:schemaRefs>

</xml_diff>